<commit_message>
fixed font in conclusion.docx
</commit_message>
<xml_diff>
--- a/06. conclusion.docx
+++ b/06. conclusion.docx
@@ -5,438 +5,438 @@
     <w:p>
       <w:pPr>
         <w:rPr>
-          <w:b/>
+          <w:rFonts w:asciiTheme="minorEastAsia" w:hAnsiTheme="minorEastAsia"/>
         </w:rPr>
       </w:pPr>
       <w:r>
         <w:rPr>
-          <w:rFonts w:hint="eastAsia"/>
-          <w:b/>
-        </w:rPr>
-        <w:t>第６</w:t>
-      </w:r>
-      <w:r>
-        <w:rPr>
-          <w:rFonts w:hint="eastAsia"/>
-          <w:b/>
-        </w:rPr>
-        <w:t>章</w:t>
-      </w:r>
-      <w:r>
-        <w:rPr>
-          <w:rFonts w:hint="eastAsia"/>
-          <w:b/>
-        </w:rPr>
-        <w:t xml:space="preserve">　結論</w:t>
-      </w:r>
-    </w:p>
-    <w:p>
-      <w:r>
-        <w:rPr>
-          <w:rFonts w:hint="eastAsia"/>
-        </w:rPr>
-        <w:t xml:space="preserve">　本研究では，</w:t>
-      </w:r>
-      <w:r>
-        <w:rPr>
-          <w:rFonts w:hint="eastAsia"/>
-        </w:rPr>
-        <w:t>一時的</w:t>
-      </w:r>
-      <w:r>
-        <w:t>UX</w:t>
-      </w:r>
-      <w:r>
-        <w:rPr>
-          <w:rFonts w:hint="eastAsia"/>
-        </w:rPr>
-        <w:t>取得システムの入出力インタフェースに着目し，インタフェース比較を行った．また，</w:t>
-      </w:r>
-      <w:r>
-        <w:rPr>
-          <w:rFonts w:hint="eastAsia"/>
-        </w:rPr>
-        <w:t>製品の</w:t>
-      </w:r>
-      <w:r>
-        <w:t>UX</w:t>
-      </w:r>
-      <w:r>
-        <w:rPr>
-          <w:rFonts w:hint="eastAsia"/>
-        </w:rPr>
-        <w:t>評価に有効だと考えられるインタフェースを用いて実際に</w:t>
-      </w:r>
-      <w:r>
-        <w:t>Web</w:t>
-      </w:r>
-      <w:r>
-        <w:rPr>
-          <w:rFonts w:hint="eastAsia"/>
-        </w:rPr>
-        <w:t>サイトの評価を行った．</w:t>
-      </w:r>
-    </w:p>
-    <w:p>
-      <w:r>
-        <w:rPr>
-          <w:rFonts w:hint="eastAsia"/>
-        </w:rPr>
-        <w:t xml:space="preserve">　</w:t>
-      </w:r>
-      <w:r>
-        <w:rPr>
-          <w:rFonts w:hint="eastAsia"/>
-        </w:rPr>
-        <w:t>インタフェース比較実験では，グラフがある場合に</w:t>
-      </w:r>
-      <w:r>
-        <w:t>UX</w:t>
-      </w:r>
-      <w:r>
-        <w:rPr>
-          <w:rFonts w:hint="eastAsia"/>
-        </w:rPr>
-        <w:t>の入力が多くされる傾向にあり，</w:t>
-      </w:r>
-      <w:r>
-        <w:t>UX</w:t>
-      </w:r>
-      <w:r>
-        <w:rPr>
-          <w:rFonts w:hint="eastAsia"/>
-        </w:rPr>
-        <w:t>カーブとの違いが出やすいことが明らかとなった．</w:t>
-      </w:r>
-      <w:r>
-        <w:rPr>
-          <w:rFonts w:hint="eastAsia"/>
-        </w:rPr>
-        <w:t>音声入力とテキスト入力の比較では，主に入力時間，入力数，文字数に違いが表れた．</w:t>
-      </w:r>
-    </w:p>
-    <w:p>
-      <w:r>
-        <w:rPr>
-          <w:rFonts w:hint="eastAsia"/>
-        </w:rPr>
-        <w:t xml:space="preserve">　</w:t>
-      </w:r>
-      <w:r>
-        <w:t>5</w:t>
-      </w:r>
-      <w:r>
-        <w:rPr>
-          <w:rFonts w:hint="eastAsia"/>
-        </w:rPr>
-        <w:t>章の</w:t>
-      </w:r>
-      <w:r>
-        <w:t>Web</w:t>
-      </w:r>
-      <w:r>
-        <w:rPr>
-          <w:rFonts w:hint="eastAsia"/>
-        </w:rPr>
-        <w:t>サイト利用時の</w:t>
-      </w:r>
-      <w:r>
-        <w:rPr>
-          <w:rFonts w:hint="eastAsia"/>
-        </w:rPr>
-        <w:t>一時的</w:t>
-      </w:r>
-      <w:r>
-        <w:t>UX</w:t>
-      </w:r>
-      <w:r>
-        <w:rPr>
-          <w:rFonts w:hint="eastAsia"/>
-        </w:rPr>
-        <w:t>取得</w:t>
-      </w:r>
-      <w:r>
-        <w:rPr>
-          <w:rFonts w:hint="eastAsia"/>
-        </w:rPr>
-        <w:t>では，一時的</w:t>
-      </w:r>
-      <w:r>
-        <w:t>UX</w:t>
-      </w:r>
-      <w:r>
-        <w:rPr>
-          <w:rFonts w:hint="eastAsia"/>
-        </w:rPr>
-        <w:t>取得システム</w:t>
-      </w:r>
-      <w:r>
-        <w:rPr>
-          <w:rFonts w:hint="eastAsia"/>
-        </w:rPr>
-        <w:t>と</w:t>
-      </w:r>
-      <w:r>
-        <w:t>UX</w:t>
-      </w:r>
-      <w:r>
-        <w:rPr>
-          <w:rFonts w:hint="eastAsia"/>
-        </w:rPr>
-        <w:t>カーブのエピソードに着目し比較することで，一時的</w:t>
-      </w:r>
-      <w:r>
-        <w:t>UX</w:t>
-      </w:r>
-      <w:r>
-        <w:rPr>
-          <w:rFonts w:hint="eastAsia"/>
-        </w:rPr>
-        <w:t>が忘却される場合と，複数の一時的</w:t>
-      </w:r>
-      <w:r>
-        <w:t>UX</w:t>
-      </w:r>
-      <w:r>
-        <w:rPr>
-          <w:rFonts w:hint="eastAsia"/>
-        </w:rPr>
-        <w:t>がエピソード的</w:t>
-      </w:r>
-      <w:r>
-        <w:t>UX</w:t>
-      </w:r>
-      <w:r>
-        <w:rPr>
-          <w:rFonts w:hint="eastAsia"/>
-        </w:rPr>
-        <w:t>として簡略化される場合があることが明らかとなった．</w:t>
-      </w:r>
-      <w:r>
-        <w:rPr>
-          <w:rFonts w:hint="eastAsia"/>
-        </w:rPr>
-        <w:t>また，</w:t>
-      </w:r>
-      <w:r>
-        <w:rPr>
-          <w:rFonts w:hint="eastAsia"/>
-        </w:rPr>
-        <w:t>カテゴリー別に入力された</w:t>
-      </w:r>
-      <w:r>
-        <w:t>UX</w:t>
-      </w:r>
-      <w:r>
-        <w:rPr>
-          <w:rFonts w:hint="eastAsia"/>
-        </w:rPr>
-        <w:t>を分析することでカテゴリーによって</w:t>
-      </w:r>
-      <w:r>
-        <w:t>UX</w:t>
-      </w:r>
-      <w:r>
-        <w:rPr>
-          <w:rFonts w:hint="eastAsia"/>
-        </w:rPr>
-        <w:t>の入力数，</w:t>
-      </w:r>
-      <w:r>
-        <w:t>UX</w:t>
-      </w:r>
-      <w:r>
-        <w:rPr>
-          <w:rFonts w:hint="eastAsia"/>
-        </w:rPr>
-        <w:t>値の度合いに違いが見られることがわかった．</w:t>
+          <w:rFonts w:asciiTheme="minorEastAsia" w:hAnsiTheme="minorEastAsia" w:hint="eastAsia"/>
+        </w:rPr>
+        <w:t>第６章　結論</w:t>
       </w:r>
     </w:p>
     <w:p>
       <w:pPr>
         <w:rPr>
-          <w:rFonts w:hint="eastAsia"/>
+          <w:rFonts w:asciiTheme="minorEastAsia" w:hAnsiTheme="minorEastAsia"/>
         </w:rPr>
       </w:pPr>
       <w:r>
         <w:rPr>
-          <w:rFonts w:hint="eastAsia"/>
+          <w:rFonts w:asciiTheme="minorEastAsia" w:hAnsiTheme="minorEastAsia" w:hint="eastAsia"/>
+        </w:rPr>
+        <w:t xml:space="preserve">　本研究では，</w:t>
+      </w:r>
+      <w:r>
+        <w:rPr>
+          <w:rFonts w:asciiTheme="minorEastAsia" w:hAnsiTheme="minorEastAsia" w:hint="eastAsia"/>
+        </w:rPr>
+        <w:t>一時的</w:t>
+      </w:r>
+      <w:r>
+        <w:t>UX</w:t>
+      </w:r>
+      <w:r>
+        <w:rPr>
+          <w:rFonts w:asciiTheme="minorEastAsia" w:hAnsiTheme="minorEastAsia" w:hint="eastAsia"/>
+        </w:rPr>
+        <w:t>取得システムの入出力インタフェースに着目し，インタフェース比較を行った．また，</w:t>
+      </w:r>
+      <w:r>
+        <w:rPr>
+          <w:rFonts w:asciiTheme="minorEastAsia" w:hAnsiTheme="minorEastAsia" w:hint="eastAsia"/>
+        </w:rPr>
+        <w:t>製品の</w:t>
+      </w:r>
+      <w:r>
+        <w:t>UX</w:t>
+      </w:r>
+      <w:r>
+        <w:rPr>
+          <w:rFonts w:asciiTheme="minorEastAsia" w:hAnsiTheme="minorEastAsia" w:hint="eastAsia"/>
+        </w:rPr>
+        <w:t>評価に有効だと考えられるインタフェースを用いて実際に</w:t>
+      </w:r>
+      <w:r>
+        <w:t>Web</w:t>
+      </w:r>
+      <w:r>
+        <w:rPr>
+          <w:rFonts w:asciiTheme="minorEastAsia" w:hAnsiTheme="minorEastAsia" w:hint="eastAsia"/>
+        </w:rPr>
+        <w:t>サイトの評価を行った．</w:t>
+      </w:r>
+    </w:p>
+    <w:p>
+      <w:pPr>
+        <w:rPr>
+          <w:rFonts w:asciiTheme="minorEastAsia" w:hAnsiTheme="minorEastAsia"/>
+        </w:rPr>
+      </w:pPr>
+      <w:r>
+        <w:rPr>
+          <w:rFonts w:asciiTheme="minorEastAsia" w:hAnsiTheme="minorEastAsia" w:hint="eastAsia"/>
         </w:rPr>
         <w:t xml:space="preserve">　</w:t>
       </w:r>
       <w:r>
         <w:rPr>
-          <w:rFonts w:hint="eastAsia"/>
-        </w:rPr>
-        <w:t>本システムでは，音声入力で感情を入力することにより，利用中の製品への阻害が少なく製品を評価できると考えられる．</w:t>
-      </w:r>
-      <w:r>
-        <w:rPr>
-          <w:rFonts w:hint="eastAsia"/>
-        </w:rPr>
-        <w:t>また，</w:t>
-      </w:r>
-      <w:r>
-        <w:rPr>
-          <w:rFonts w:hint="eastAsia"/>
-        </w:rPr>
-        <w:t>ユーザが過去の</w:t>
-      </w:r>
-      <w:r>
-        <w:t>UX</w:t>
-      </w:r>
-      <w:r>
-        <w:rPr>
-          <w:rFonts w:hint="eastAsia"/>
-        </w:rPr>
-        <w:t>の入力を確認できることで，自身の感情の変化がわかりやすくなる傾向があると考えられるため，グラフを表示することは有用だと考えられる．</w:t>
-      </w:r>
-      <w:r>
-        <w:rPr>
-          <w:rFonts w:hint="eastAsia"/>
-        </w:rPr>
-        <w:t>これは，実際の製品評価において実体験に近い</w:t>
-      </w:r>
-      <w:r>
-        <w:t>UX</w:t>
-      </w:r>
-      <w:r>
-        <w:rPr>
-          <w:rFonts w:hint="eastAsia"/>
-        </w:rPr>
-        <w:t>を取得できる上で重要である．</w:t>
-      </w:r>
-      <w:r>
-        <w:rPr>
-          <w:rFonts w:hint="eastAsia"/>
-        </w:rPr>
-        <w:t>また，取得した</w:t>
-      </w:r>
-      <w:r>
-        <w:t>UX</w:t>
-      </w:r>
-      <w:r>
-        <w:rPr>
-          <w:rFonts w:hint="eastAsia"/>
-        </w:rPr>
-        <w:t>のエピソードを参考に，カテゴリー別に</w:t>
-      </w:r>
-      <w:r>
-        <w:rPr>
-          <w:rFonts w:hint="eastAsia"/>
-        </w:rPr>
-        <w:t>分類・分析することによって</w:t>
-      </w:r>
-      <w:r>
-        <w:rPr>
-          <w:rFonts w:hint="eastAsia"/>
-        </w:rPr>
-        <w:t>抽出さ</w:t>
-      </w:r>
-      <w:r>
-        <w:rPr>
-          <w:rFonts w:hint="eastAsia"/>
-        </w:rPr>
-        <w:t>れた</w:t>
-      </w:r>
-      <w:r>
-        <w:rPr>
-          <w:rFonts w:hint="eastAsia"/>
-        </w:rPr>
-        <w:t>問題点に対して</w:t>
-      </w:r>
-      <w:r>
-        <w:rPr>
-          <w:rFonts w:hint="eastAsia"/>
-        </w:rPr>
-        <w:t>深刻度や重要度を設定することができる．これは，</w:t>
-      </w:r>
-      <w:r>
-        <w:rPr>
-          <w:rFonts w:hint="eastAsia"/>
-        </w:rPr>
-        <w:t>実際の開発現場において，</w:t>
-      </w:r>
-      <w:r>
-        <w:rPr>
-          <w:rFonts w:hint="eastAsia"/>
-        </w:rPr>
-        <w:t>優先度や緊急度などを設定しやすくなるため，開発のスケジュールを設置する上でも非常に有用であると考えられる．</w:t>
-      </w:r>
-      <w:r>
-        <w:rPr>
-          <w:rFonts w:hint="eastAsia"/>
-        </w:rPr>
-        <w:t>本研究では，主に利用中や</w:t>
-      </w:r>
-      <w:r>
-        <w:rPr>
-          <w:rFonts w:hint="eastAsia"/>
-        </w:rPr>
-        <w:t>実験後に製品評価を行ったが，</w:t>
-      </w:r>
-      <w:r>
-        <w:rPr>
-          <w:rFonts w:hint="eastAsia"/>
-        </w:rPr>
-        <w:t>どんな</w:t>
-      </w:r>
-      <w:r>
-        <w:t>UX</w:t>
-      </w:r>
-      <w:r>
-        <w:rPr>
-          <w:rFonts w:hint="eastAsia"/>
-        </w:rPr>
-        <w:t>が</w:t>
-      </w:r>
-      <w:r>
-        <w:rPr>
-          <w:rFonts w:hint="eastAsia"/>
-        </w:rPr>
-        <w:t>ユーザへ印象</w:t>
-      </w:r>
-      <w:r>
-        <w:rPr>
-          <w:rFonts w:hint="eastAsia"/>
-        </w:rPr>
-        <w:t>や影響を与えやすいか</w:t>
-      </w:r>
-      <w:r>
-        <w:rPr>
-          <w:rFonts w:hint="eastAsia"/>
-        </w:rPr>
-        <w:t>，</w:t>
-      </w:r>
-      <w:r>
-        <w:rPr>
-          <w:rFonts w:hint="eastAsia"/>
-        </w:rPr>
-        <w:t>など長期的な利用を想定した</w:t>
-      </w:r>
-      <w:r>
-        <w:rPr>
-          <w:rFonts w:hint="eastAsia"/>
-        </w:rPr>
-        <w:t>評価も</w:t>
+          <w:rFonts w:asciiTheme="minorEastAsia" w:hAnsiTheme="minorEastAsia" w:hint="eastAsia"/>
+        </w:rPr>
+        <w:t>インタフェース比較実験では，グラフがある場合に</w:t>
+      </w:r>
+      <w:r>
+        <w:t>UX</w:t>
+      </w:r>
+      <w:r>
+        <w:rPr>
+          <w:rFonts w:asciiTheme="minorEastAsia" w:hAnsiTheme="minorEastAsia" w:hint="eastAsia"/>
+        </w:rPr>
+        <w:t>の入力が多くされる傾向にあり，</w:t>
+      </w:r>
+      <w:r>
+        <w:t>UX</w:t>
+      </w:r>
+      <w:r>
+        <w:rPr>
+          <w:rFonts w:asciiTheme="minorEastAsia" w:hAnsiTheme="minorEastAsia" w:hint="eastAsia"/>
+        </w:rPr>
+        <w:t>カーブとの違いが出やすいことが明らかとなった．</w:t>
+      </w:r>
+      <w:r>
+        <w:rPr>
+          <w:rFonts w:asciiTheme="minorEastAsia" w:hAnsiTheme="minorEastAsia" w:hint="eastAsia"/>
+        </w:rPr>
+        <w:t>音声入力とテキスト入力の比較では，主に入力時間，入力数，文字数に違いが表れた．</w:t>
+      </w:r>
+    </w:p>
+    <w:p>
+      <w:pPr>
+        <w:rPr>
+          <w:rFonts w:asciiTheme="minorEastAsia" w:hAnsiTheme="minorEastAsia"/>
+        </w:rPr>
+      </w:pPr>
+      <w:r>
+        <w:rPr>
+          <w:rFonts w:asciiTheme="minorEastAsia" w:hAnsiTheme="minorEastAsia" w:hint="eastAsia"/>
+        </w:rPr>
+        <w:t xml:space="preserve">　</w:t>
+      </w:r>
+      <w:r>
+        <w:t>5</w:t>
+      </w:r>
+      <w:r>
+        <w:rPr>
+          <w:rFonts w:asciiTheme="minorEastAsia" w:hAnsiTheme="minorEastAsia" w:hint="eastAsia"/>
+        </w:rPr>
+        <w:t>章の</w:t>
+      </w:r>
+      <w:r>
+        <w:t>Web</w:t>
+      </w:r>
+      <w:r>
+        <w:rPr>
+          <w:rFonts w:asciiTheme="minorEastAsia" w:hAnsiTheme="minorEastAsia" w:hint="eastAsia"/>
+        </w:rPr>
+        <w:t>サイト利用時の</w:t>
+      </w:r>
+      <w:r>
+        <w:rPr>
+          <w:rFonts w:asciiTheme="minorEastAsia" w:hAnsiTheme="minorEastAsia" w:hint="eastAsia"/>
+        </w:rPr>
+        <w:t>一時的</w:t>
+      </w:r>
+      <w:r>
+        <w:t>UX</w:t>
+      </w:r>
+      <w:r>
+        <w:rPr>
+          <w:rFonts w:asciiTheme="minorEastAsia" w:hAnsiTheme="minorEastAsia" w:hint="eastAsia"/>
+        </w:rPr>
+        <w:t>取得</w:t>
+      </w:r>
+      <w:r>
+        <w:rPr>
+          <w:rFonts w:asciiTheme="minorEastAsia" w:hAnsiTheme="minorEastAsia" w:hint="eastAsia"/>
+        </w:rPr>
+        <w:t>では，一時的</w:t>
+      </w:r>
+      <w:r>
+        <w:t>UX</w:t>
+      </w:r>
+      <w:r>
+        <w:rPr>
+          <w:rFonts w:asciiTheme="minorEastAsia" w:hAnsiTheme="minorEastAsia" w:hint="eastAsia"/>
+        </w:rPr>
+        <w:t>取得システム</w:t>
+      </w:r>
+      <w:r>
+        <w:rPr>
+          <w:rFonts w:asciiTheme="minorEastAsia" w:hAnsiTheme="minorEastAsia" w:hint="eastAsia"/>
+        </w:rPr>
+        <w:t>と</w:t>
+      </w:r>
+      <w:r>
+        <w:t>UX</w:t>
+      </w:r>
+      <w:r>
+        <w:rPr>
+          <w:rFonts w:asciiTheme="minorEastAsia" w:hAnsiTheme="minorEastAsia" w:hint="eastAsia"/>
+        </w:rPr>
+        <w:t>カー</w:t>
       </w:r>
       <w:bookmarkStart w:id="0" w:name="_GoBack"/>
       <w:bookmarkEnd w:id="0"/>
       <w:r>
         <w:rPr>
-          <w:rFonts w:hint="eastAsia"/>
-        </w:rPr>
-        <w:t>必要だと考えられる．そのため</w:t>
-      </w:r>
-      <w:r>
-        <w:rPr>
-          <w:rFonts w:hint="eastAsia"/>
-        </w:rPr>
-        <w:t>今後の展望としては，</w:t>
-      </w:r>
-      <w:r>
-        <w:rPr>
-          <w:rFonts w:hint="eastAsia"/>
+          <w:rFonts w:asciiTheme="minorEastAsia" w:hAnsiTheme="minorEastAsia" w:hint="eastAsia"/>
+        </w:rPr>
+        <w:t>ブのエピソードに着目し比較することで，一時的</w:t>
+      </w:r>
+      <w:r>
+        <w:t>UX</w:t>
+      </w:r>
+      <w:r>
+        <w:rPr>
+          <w:rFonts w:asciiTheme="minorEastAsia" w:hAnsiTheme="minorEastAsia" w:hint="eastAsia"/>
+        </w:rPr>
+        <w:t>が忘却される場合と，複数の一時的</w:t>
+      </w:r>
+      <w:r>
+        <w:t>UX</w:t>
+      </w:r>
+      <w:r>
+        <w:rPr>
+          <w:rFonts w:asciiTheme="minorEastAsia" w:hAnsiTheme="minorEastAsia" w:hint="eastAsia"/>
+        </w:rPr>
+        <w:t>がエピソード的</w:t>
+      </w:r>
+      <w:r>
+        <w:t>UX</w:t>
+      </w:r>
+      <w:r>
+        <w:rPr>
+          <w:rFonts w:asciiTheme="minorEastAsia" w:hAnsiTheme="minorEastAsia" w:hint="eastAsia"/>
+        </w:rPr>
+        <w:t>として簡略化される場合があることが明らかとなった．</w:t>
+      </w:r>
+      <w:r>
+        <w:rPr>
+          <w:rFonts w:asciiTheme="minorEastAsia" w:hAnsiTheme="minorEastAsia" w:hint="eastAsia"/>
+        </w:rPr>
+        <w:t>また，</w:t>
+      </w:r>
+      <w:r>
+        <w:rPr>
+          <w:rFonts w:asciiTheme="minorEastAsia" w:hAnsiTheme="minorEastAsia" w:hint="eastAsia"/>
+        </w:rPr>
+        <w:t>カテゴリー別に入力された</w:t>
+      </w:r>
+      <w:r>
+        <w:t>UX</w:t>
+      </w:r>
+      <w:r>
+        <w:rPr>
+          <w:rFonts w:asciiTheme="minorEastAsia" w:hAnsiTheme="minorEastAsia" w:hint="eastAsia"/>
+        </w:rPr>
+        <w:t>を分析することでカテゴリーによって</w:t>
+      </w:r>
+      <w:r>
+        <w:t>UX</w:t>
+      </w:r>
+      <w:r>
+        <w:rPr>
+          <w:rFonts w:asciiTheme="minorEastAsia" w:hAnsiTheme="minorEastAsia" w:hint="eastAsia"/>
+        </w:rPr>
+        <w:t>の入力数，</w:t>
+      </w:r>
+      <w:r>
+        <w:t>UX</w:t>
+      </w:r>
+      <w:r>
+        <w:rPr>
+          <w:rFonts w:asciiTheme="minorEastAsia" w:hAnsiTheme="minorEastAsia" w:hint="eastAsia"/>
+        </w:rPr>
+        <w:t>値の度合いに違いが見られることがわかった．</w:t>
+      </w:r>
+    </w:p>
+    <w:p>
+      <w:pPr>
+        <w:rPr>
+          <w:rFonts w:asciiTheme="minorEastAsia" w:hAnsiTheme="minorEastAsia"/>
+        </w:rPr>
+      </w:pPr>
+      <w:r>
+        <w:rPr>
+          <w:rFonts w:asciiTheme="minorEastAsia" w:hAnsiTheme="minorEastAsia" w:hint="eastAsia"/>
+        </w:rPr>
+        <w:t xml:space="preserve">　</w:t>
+      </w:r>
+      <w:r>
+        <w:rPr>
+          <w:rFonts w:asciiTheme="minorEastAsia" w:hAnsiTheme="minorEastAsia" w:hint="eastAsia"/>
+        </w:rPr>
+        <w:t>本システムでは，音声入力で感情を入力することにより，利用中の製品への阻害が少なく製品を評価できると考えられる．</w:t>
+      </w:r>
+      <w:r>
+        <w:rPr>
+          <w:rFonts w:asciiTheme="minorEastAsia" w:hAnsiTheme="minorEastAsia" w:hint="eastAsia"/>
+        </w:rPr>
+        <w:t>また，</w:t>
+      </w:r>
+      <w:r>
+        <w:rPr>
+          <w:rFonts w:asciiTheme="minorEastAsia" w:hAnsiTheme="minorEastAsia" w:hint="eastAsia"/>
+        </w:rPr>
+        <w:t>ユーザが過去の</w:t>
+      </w:r>
+      <w:r>
+        <w:t>UX</w:t>
+      </w:r>
+      <w:r>
+        <w:rPr>
+          <w:rFonts w:asciiTheme="minorEastAsia" w:hAnsiTheme="minorEastAsia" w:hint="eastAsia"/>
+        </w:rPr>
+        <w:t>の入力を確認できることで，自身の感情の変化がわかりやすくなる傾向があると考えられるため，グラフを表示することは有用だと考えられる．</w:t>
+      </w:r>
+      <w:r>
+        <w:rPr>
+          <w:rFonts w:asciiTheme="minorEastAsia" w:hAnsiTheme="minorEastAsia" w:hint="eastAsia"/>
+        </w:rPr>
+        <w:t>これは，実際の製品評価において実体験に近い</w:t>
+      </w:r>
+      <w:r>
+        <w:t>UX</w:t>
+      </w:r>
+      <w:r>
+        <w:rPr>
+          <w:rFonts w:asciiTheme="minorEastAsia" w:hAnsiTheme="minorEastAsia" w:hint="eastAsia"/>
+        </w:rPr>
+        <w:t>を取得できる上で重要である．</w:t>
+      </w:r>
+      <w:r>
+        <w:rPr>
+          <w:rFonts w:asciiTheme="minorEastAsia" w:hAnsiTheme="minorEastAsia" w:hint="eastAsia"/>
+        </w:rPr>
+        <w:t>また，取得した</w:t>
+      </w:r>
+      <w:r>
+        <w:t>UX</w:t>
+      </w:r>
+      <w:r>
+        <w:rPr>
+          <w:rFonts w:asciiTheme="minorEastAsia" w:hAnsiTheme="minorEastAsia" w:hint="eastAsia"/>
+        </w:rPr>
+        <w:t>のエピソードを参考に，カテゴリー別に</w:t>
+      </w:r>
+      <w:r>
+        <w:rPr>
+          <w:rFonts w:asciiTheme="minorEastAsia" w:hAnsiTheme="minorEastAsia" w:hint="eastAsia"/>
+        </w:rPr>
+        <w:t>分類・分析することによって</w:t>
+      </w:r>
+      <w:r>
+        <w:rPr>
+          <w:rFonts w:asciiTheme="minorEastAsia" w:hAnsiTheme="minorEastAsia" w:hint="eastAsia"/>
+        </w:rPr>
+        <w:t>抽出さ</w:t>
+      </w:r>
+      <w:r>
+        <w:rPr>
+          <w:rFonts w:asciiTheme="minorEastAsia" w:hAnsiTheme="minorEastAsia" w:hint="eastAsia"/>
+        </w:rPr>
+        <w:t>れた</w:t>
+      </w:r>
+      <w:r>
+        <w:rPr>
+          <w:rFonts w:asciiTheme="minorEastAsia" w:hAnsiTheme="minorEastAsia" w:hint="eastAsia"/>
+        </w:rPr>
+        <w:t>問題点に対して</w:t>
+      </w:r>
+      <w:r>
+        <w:rPr>
+          <w:rFonts w:asciiTheme="minorEastAsia" w:hAnsiTheme="minorEastAsia" w:hint="eastAsia"/>
+        </w:rPr>
+        <w:t>深刻度や重要度を設定することができる．これは，</w:t>
+      </w:r>
+      <w:r>
+        <w:rPr>
+          <w:rFonts w:asciiTheme="minorEastAsia" w:hAnsiTheme="minorEastAsia" w:hint="eastAsia"/>
+        </w:rPr>
+        <w:t>実際の開発現場において，</w:t>
+      </w:r>
+      <w:r>
+        <w:rPr>
+          <w:rFonts w:asciiTheme="minorEastAsia" w:hAnsiTheme="minorEastAsia" w:hint="eastAsia"/>
+        </w:rPr>
+        <w:t>優先度や緊急度などを設定しやすくなるため，開発のスケジュールを設置する上でも非常に有用であると考えられる．</w:t>
+      </w:r>
+      <w:r>
+        <w:rPr>
+          <w:rFonts w:asciiTheme="minorEastAsia" w:hAnsiTheme="minorEastAsia" w:hint="eastAsia"/>
+        </w:rPr>
+        <w:t>本研究では，主に利用中や</w:t>
+      </w:r>
+      <w:r>
+        <w:rPr>
+          <w:rFonts w:asciiTheme="minorEastAsia" w:hAnsiTheme="minorEastAsia" w:hint="eastAsia"/>
+        </w:rPr>
+        <w:t>実験後に製品評価を行ったが，</w:t>
+      </w:r>
+      <w:r>
+        <w:rPr>
+          <w:rFonts w:asciiTheme="minorEastAsia" w:hAnsiTheme="minorEastAsia" w:hint="eastAsia"/>
+        </w:rPr>
+        <w:t>どんな</w:t>
+      </w:r>
+      <w:r>
+        <w:t>UX</w:t>
+      </w:r>
+      <w:r>
+        <w:rPr>
+          <w:rFonts w:asciiTheme="minorEastAsia" w:hAnsiTheme="minorEastAsia" w:hint="eastAsia"/>
+        </w:rPr>
+        <w:t>が</w:t>
+      </w:r>
+      <w:r>
+        <w:rPr>
+          <w:rFonts w:asciiTheme="minorEastAsia" w:hAnsiTheme="minorEastAsia" w:hint="eastAsia"/>
+        </w:rPr>
+        <w:t>ユーザへ印象</w:t>
+      </w:r>
+      <w:r>
+        <w:rPr>
+          <w:rFonts w:asciiTheme="minorEastAsia" w:hAnsiTheme="minorEastAsia" w:hint="eastAsia"/>
+        </w:rPr>
+        <w:t>や影響を与えやすいか</w:t>
+      </w:r>
+      <w:r>
+        <w:rPr>
+          <w:rFonts w:asciiTheme="minorEastAsia" w:hAnsiTheme="minorEastAsia" w:hint="eastAsia"/>
+        </w:rPr>
+        <w:t>，</w:t>
+      </w:r>
+      <w:r>
+        <w:rPr>
+          <w:rFonts w:asciiTheme="minorEastAsia" w:hAnsiTheme="minorEastAsia" w:hint="eastAsia"/>
+        </w:rPr>
+        <w:t>など長期的な利用を想定した</w:t>
+      </w:r>
+      <w:r>
+        <w:rPr>
+          <w:rFonts w:asciiTheme="minorEastAsia" w:hAnsiTheme="minorEastAsia" w:hint="eastAsia"/>
+        </w:rPr>
+        <w:t>評価も</w:t>
+      </w:r>
+      <w:r>
+        <w:rPr>
+          <w:rFonts w:asciiTheme="minorEastAsia" w:hAnsiTheme="minorEastAsia" w:hint="eastAsia"/>
+        </w:rPr>
+        <w:t>必要だと考えられる．そのため今後の展望としては，</w:t>
+      </w:r>
+      <w:r>
+        <w:rPr>
+          <w:rFonts w:asciiTheme="minorEastAsia" w:hAnsiTheme="minorEastAsia" w:hint="eastAsia"/>
         </w:rPr>
         <w:t>製品評価後に継続的に</w:t>
       </w:r>
@@ -445,9 +445,9 @@
       </w:r>
       <w:r>
         <w:rPr>
-          <w:rFonts w:hint="eastAsia"/>
-        </w:rPr>
-        <w:t>を評価を行い，利用中の体験と比較・分析することが必要だと考えられる．</w:t>
+          <w:rFonts w:asciiTheme="minorEastAsia" w:hAnsiTheme="minorEastAsia" w:hint="eastAsia"/>
+        </w:rPr>
+        <w:t>評価を行い，利用中の体験と比較・分析することが必要だと考えられる．</w:t>
       </w:r>
     </w:p>
     <w:sectPr>

</xml_diff>